<commit_message>
modified file meeting and task first week
</commit_message>
<xml_diff>
--- a/others/docs/Meeting Minutes_3.docx
+++ b/others/docs/Meeting Minutes_3.docx
@@ -52,8 +52,8 @@
         <w:tblLook w:val="01e0" w:noHBand="0" w:noVBand="0" w:firstColumn="1" w:lastRow="1" w:lastColumn="1" w:firstRow="1"/>
       </w:tblPr>
       <w:tblGrid>
-        <w:gridCol w:w="2234"/>
-        <w:gridCol w:w="2029"/>
+        <w:gridCol w:w="2233"/>
+        <w:gridCol w:w="2030"/>
         <w:gridCol w:w="953"/>
         <w:gridCol w:w="1005"/>
         <w:gridCol w:w="4059"/>
@@ -64,7 +64,7 @@
         </w:trPr>
         <w:tc>
           <w:tcPr>
-            <w:tcW w:w="2234" w:type="dxa"/>
+            <w:tcW w:w="2233" w:type="dxa"/>
             <w:tcBorders>
               <w:top w:val="single" w:sz="4" w:space="0" w:color="000000"/>
               <w:start w:val="single" w:sz="4" w:space="0" w:color="000000"/>
@@ -107,7 +107,7 @@
         </w:tc>
         <w:tc>
           <w:tcPr>
-            <w:tcW w:w="8046" w:type="dxa"/>
+            <w:tcW w:w="8047" w:type="dxa"/>
             <w:gridSpan w:val="4"/>
             <w:tcBorders>
               <w:top w:val="single" w:sz="4" w:space="0" w:color="000000"/>
@@ -208,7 +208,7 @@
         </w:trPr>
         <w:tc>
           <w:tcPr>
-            <w:tcW w:w="2234" w:type="dxa"/>
+            <w:tcW w:w="2233" w:type="dxa"/>
             <w:vMerge w:val="restart"/>
             <w:tcBorders>
               <w:top w:val="single" w:sz="4" w:space="0" w:color="000000"/>
@@ -245,7 +245,7 @@
         </w:tc>
         <w:tc>
           <w:tcPr>
-            <w:tcW w:w="2029" w:type="dxa"/>
+            <w:tcW w:w="2030" w:type="dxa"/>
             <w:vMerge w:val="restart"/>
             <w:tcBorders>
               <w:top w:val="single" w:sz="4" w:space="0" w:color="000000"/>
@@ -284,31 +284,7 @@
                 <w:spacing w:val="-2"/>
                 <w:sz w:val="24"/>
               </w:rPr>
-              <w:t>../0</w:t>
-            </w:r>
-            <w:r>
-              <w:rPr>
-                <w:color w:val="161616"/>
-                <w:spacing w:val="-2"/>
-                <w:sz w:val="24"/>
-              </w:rPr>
-              <w:t>9</w:t>
-            </w:r>
-            <w:r>
-              <w:rPr>
-                <w:color w:val="161616"/>
-                <w:spacing w:val="-2"/>
-                <w:sz w:val="24"/>
-              </w:rPr>
-              <w:t>/20</w:t>
-            </w:r>
-            <w:r>
-              <w:rPr>
-                <w:color w:val="161616"/>
-                <w:spacing w:val="-2"/>
-                <w:sz w:val="24"/>
-              </w:rPr>
-              <w:t>25</w:t>
+              <w:t>../09/2025</w:t>
             </w:r>
           </w:p>
         </w:tc>
@@ -422,7 +398,7 @@
         </w:trPr>
         <w:tc>
           <w:tcPr>
-            <w:tcW w:w="2234" w:type="dxa"/>
+            <w:tcW w:w="2233" w:type="dxa"/>
             <w:vMerge w:val="continue"/>
             <w:tcBorders>
               <w:start w:val="single" w:sz="4" w:space="0" w:color="000000"/>
@@ -448,7 +424,7 @@
         </w:tc>
         <w:tc>
           <w:tcPr>
-            <w:tcW w:w="2029" w:type="dxa"/>
+            <w:tcW w:w="2030" w:type="dxa"/>
             <w:vMerge w:val="continue"/>
             <w:tcBorders>
               <w:start w:val="single" w:sz="4" w:space="0" w:color="000000"/>
@@ -562,7 +538,7 @@
         </w:trPr>
         <w:tc>
           <w:tcPr>
-            <w:tcW w:w="2234" w:type="dxa"/>
+            <w:tcW w:w="2233" w:type="dxa"/>
             <w:vMerge w:val="restart"/>
             <w:tcBorders>
               <w:top w:val="single" w:sz="4" w:space="0" w:color="000000"/>
@@ -591,7 +567,7 @@
         </w:tc>
         <w:tc>
           <w:tcPr>
-            <w:tcW w:w="2029" w:type="dxa"/>
+            <w:tcW w:w="2030" w:type="dxa"/>
             <w:vMerge w:val="restart"/>
             <w:tcBorders>
               <w:top w:val="single" w:sz="4" w:space="0" w:color="000000"/>
@@ -750,7 +726,7 @@
         </w:trPr>
         <w:tc>
           <w:tcPr>
-            <w:tcW w:w="2234" w:type="dxa"/>
+            <w:tcW w:w="2233" w:type="dxa"/>
             <w:vMerge w:val="continue"/>
             <w:tcBorders>
               <w:start w:val="single" w:sz="4" w:space="0" w:color="000000"/>
@@ -776,7 +752,7 @@
         </w:tc>
         <w:tc>
           <w:tcPr>
-            <w:tcW w:w="2029" w:type="dxa"/>
+            <w:tcW w:w="2030" w:type="dxa"/>
             <w:vMerge w:val="continue"/>
             <w:tcBorders>
               <w:start w:val="single" w:sz="4" w:space="0" w:color="000000"/>
@@ -1749,7 +1725,7 @@
                 <w:spacing w:val="-5"/>
                 <w:sz w:val="24"/>
               </w:rPr>
-              <w:t>...</w:t>
+              <w:t>view list of students, drivers, vehices, routes</w:t>
             </w:r>
           </w:p>
           <w:p>
@@ -1774,7 +1750,7 @@
                 <w:spacing w:val="-2"/>
                 <w:sz w:val="24"/>
               </w:rPr>
-              <w:t>...</w:t>
+              <w:t>create vehices schedules</w:t>
             </w:r>
           </w:p>
           <w:p>
@@ -1799,7 +1775,7 @@
                 <w:spacing w:val="-4"/>
                 <w:sz w:val="24"/>
               </w:rPr>
-              <w:t>...</w:t>
+              <w:t>assign driver and vehices for routes</w:t>
             </w:r>
           </w:p>
           <w:p>
@@ -1824,7 +1800,7 @@
                 <w:spacing w:val="-2"/>
                 <w:sz w:val="24"/>
               </w:rPr>
-              <w:t>...</w:t>
+              <w:t>real-time tracking</w:t>
             </w:r>
           </w:p>
           <w:p>
@@ -1849,7 +1825,7 @@
                 <w:spacing w:val="-2"/>
                 <w:sz w:val="24"/>
               </w:rPr>
-              <w:t>...</w:t>
+              <w:t>Send a notice for drivers or parents</w:t>
             </w:r>
           </w:p>
           <w:p>
@@ -1874,7 +1850,82 @@
                 <w:spacing w:val="-2"/>
                 <w:sz w:val="24"/>
               </w:rPr>
-              <w:t>...</w:t>
+              <w:t>view today schedule</w:t>
+            </w:r>
+          </w:p>
+          <w:p>
+            <w:pPr>
+              <w:pStyle w:val="TableParagraph"/>
+              <w:numPr>
+                <w:ilvl w:val="0"/>
+                <w:numId w:val="2"/>
+              </w:numPr>
+              <w:tabs>
+                <w:tab w:val="clear" w:pos="720"/>
+                <w:tab w:val="left" w:pos="827" w:leader="none"/>
+              </w:tabs>
+              <w:spacing w:before="42" w:after="0"/>
+              <w:rPr>
+                <w:sz w:val="24"/>
+              </w:rPr>
+            </w:pPr>
+            <w:r>
+              <w:rPr>
+                <w:color w:val="161616"/>
+                <w:spacing w:val="-2"/>
+                <w:sz w:val="24"/>
+              </w:rPr>
+              <w:t>view list of students need to pick up and drop off</w:t>
+            </w:r>
+          </w:p>
+          <w:p>
+            <w:pPr>
+              <w:pStyle w:val="TableParagraph"/>
+              <w:numPr>
+                <w:ilvl w:val="0"/>
+                <w:numId w:val="2"/>
+              </w:numPr>
+              <w:tabs>
+                <w:tab w:val="clear" w:pos="720"/>
+                <w:tab w:val="left" w:pos="827" w:leader="none"/>
+              </w:tabs>
+              <w:spacing w:before="42" w:after="0"/>
+              <w:rPr>
+                <w:sz w:val="24"/>
+              </w:rPr>
+            </w:pPr>
+            <w:r>
+              <w:rPr>
+                <w:color w:val="161616"/>
+                <w:spacing w:val="-2"/>
+                <w:sz w:val="24"/>
+              </w:rPr>
+              <w:t>report instant status of pickup and drop off students</w:t>
+            </w:r>
+          </w:p>
+          <w:p>
+            <w:pPr>
+              <w:pStyle w:val="TableParagraph"/>
+              <w:numPr>
+                <w:ilvl w:val="0"/>
+                <w:numId w:val="2"/>
+              </w:numPr>
+              <w:tabs>
+                <w:tab w:val="clear" w:pos="720"/>
+                <w:tab w:val="left" w:pos="827" w:leader="none"/>
+              </w:tabs>
+              <w:spacing w:before="42" w:after="0"/>
+              <w:rPr>
+                <w:sz w:val="24"/>
+              </w:rPr>
+            </w:pPr>
+            <w:r>
+              <w:rPr>
+                <w:color w:val="161616"/>
+                <w:spacing w:val="-2"/>
+                <w:sz w:val="24"/>
+              </w:rPr>
+              <w:t>alert when have a problem</w:t>
             </w:r>
           </w:p>
         </w:tc>
@@ -2084,17 +2135,10 @@
             <w:r>
               <w:rPr>
                 <w:color w:val="161616"/>
-                <w:sz w:val="24"/>
-              </w:rPr>
-              <w:t>5</w:t>
-            </w:r>
-            <w:r>
-              <w:rPr>
-                <w:color w:val="161616"/>
-                <w:spacing w:val="-2"/>
-                <w:sz w:val="24"/>
-              </w:rPr>
-              <w:t xml:space="preserve"> </w:t>
+                <w:spacing w:val="-2"/>
+                <w:sz w:val="24"/>
+              </w:rPr>
+              <w:t xml:space="preserve">6 main </w:t>
             </w:r>
             <w:r>
               <w:rPr>
@@ -2372,7 +2416,7 @@
       </w:tr>
       <w:tr>
         <w:trPr>
-          <w:trHeight w:val="1951" w:hRule="atLeast"/>
+          <w:trHeight w:val="2206" w:hRule="atLeast"/>
         </w:trPr>
         <w:tc>
           <w:tcPr>
@@ -2505,7 +2549,7 @@
                 <w:spacing w:val="-5"/>
                 <w:sz w:val="24"/>
               </w:rPr>
-              <w:t>.</w:t>
+              <w:t>showList (Generics)</w:t>
             </w:r>
           </w:p>
           <w:p>
@@ -2530,7 +2574,7 @@
                 <w:spacing w:val="-2"/>
                 <w:sz w:val="24"/>
               </w:rPr>
-              <w:t>...</w:t>
+              <w:t>createSchedules</w:t>
             </w:r>
           </w:p>
           <w:p>
@@ -2555,7 +2599,7 @@
                 <w:spacing w:val="-4"/>
                 <w:sz w:val="24"/>
               </w:rPr>
-              <w:t>...</w:t>
+              <w:t>assignDriverAndVehices</w:t>
             </w:r>
           </w:p>
           <w:p>
@@ -2580,7 +2624,7 @@
                 <w:spacing w:val="-2"/>
                 <w:sz w:val="24"/>
               </w:rPr>
-              <w:t>...</w:t>
+              <w:t>trackingRealtime</w:t>
             </w:r>
           </w:p>
           <w:p>
@@ -2605,7 +2649,32 @@
                 <w:spacing w:val="-2"/>
                 <w:sz w:val="24"/>
               </w:rPr>
-              <w:t>...</w:t>
+              <w:t>sendNotification (Generics)</w:t>
+            </w:r>
+          </w:p>
+          <w:p>
+            <w:pPr>
+              <w:pStyle w:val="TableParagraph"/>
+              <w:numPr>
+                <w:ilvl w:val="0"/>
+                <w:numId w:val="1"/>
+              </w:numPr>
+              <w:tabs>
+                <w:tab w:val="clear" w:pos="720"/>
+                <w:tab w:val="left" w:pos="827" w:leader="none"/>
+              </w:tabs>
+              <w:spacing w:before="39" w:after="0"/>
+              <w:rPr>
+                <w:sz w:val="24"/>
+              </w:rPr>
+            </w:pPr>
+            <w:r>
+              <w:rPr>
+                <w:color w:val="161616"/>
+                <w:spacing w:val="-2"/>
+                <w:sz w:val="24"/>
+              </w:rPr>
+              <w:t>showTodaySchedule</w:t>
             </w:r>
           </w:p>
         </w:tc>
@@ -2642,8 +2711,8 @@
         <w:tblLook w:val="01e0" w:noHBand="0" w:noVBand="0" w:firstColumn="1" w:lastRow="1" w:lastColumn="1" w:firstRow="1"/>
       </w:tblPr>
       <w:tblGrid>
-        <w:gridCol w:w="2075"/>
-        <w:gridCol w:w="2449"/>
+        <w:gridCol w:w="2074"/>
+        <w:gridCol w:w="2450"/>
         <w:gridCol w:w="1315"/>
         <w:gridCol w:w="4416"/>
       </w:tblGrid>
@@ -2710,7 +2779,7 @@
         </w:trPr>
         <w:tc>
           <w:tcPr>
-            <w:tcW w:w="2075" w:type="dxa"/>
+            <w:tcW w:w="2074" w:type="dxa"/>
             <w:tcBorders>
               <w:top w:val="single" w:sz="4" w:space="0" w:color="000000"/>
               <w:start w:val="single" w:sz="4" w:space="0" w:color="000000"/>
@@ -2738,7 +2807,7 @@
         </w:tc>
         <w:tc>
           <w:tcPr>
-            <w:tcW w:w="2449" w:type="dxa"/>
+            <w:tcW w:w="2450" w:type="dxa"/>
             <w:tcBorders>
               <w:top w:val="single" w:sz="4" w:space="0" w:color="000000"/>
               <w:start w:val="single" w:sz="4" w:space="0" w:color="000000"/>
@@ -2875,7 +2944,7 @@
         </w:trPr>
         <w:tc>
           <w:tcPr>
-            <w:tcW w:w="2075" w:type="dxa"/>
+            <w:tcW w:w="2074" w:type="dxa"/>
             <w:tcBorders>
               <w:top w:val="single" w:sz="4" w:space="0" w:color="000000"/>
               <w:start w:val="single" w:sz="4" w:space="0" w:color="000000"/>
@@ -2903,7 +2972,7 @@
         </w:tc>
         <w:tc>
           <w:tcPr>
-            <w:tcW w:w="2449" w:type="dxa"/>
+            <w:tcW w:w="2450" w:type="dxa"/>
             <w:tcBorders>
               <w:top w:val="single" w:sz="4" w:space="0" w:color="000000"/>
               <w:start w:val="single" w:sz="4" w:space="0" w:color="000000"/>
@@ -3014,7 +3083,7 @@
         </w:trPr>
         <w:tc>
           <w:tcPr>
-            <w:tcW w:w="2075" w:type="dxa"/>
+            <w:tcW w:w="2074" w:type="dxa"/>
             <w:tcBorders>
               <w:top w:val="single" w:sz="4" w:space="0" w:color="000000"/>
               <w:start w:val="single" w:sz="4" w:space="0" w:color="000000"/>
@@ -3042,7 +3111,7 @@
         </w:tc>
         <w:tc>
           <w:tcPr>
-            <w:tcW w:w="2449" w:type="dxa"/>
+            <w:tcW w:w="2450" w:type="dxa"/>
             <w:tcBorders>
               <w:top w:val="single" w:sz="4" w:space="0" w:color="000000"/>
               <w:start w:val="single" w:sz="4" w:space="0" w:color="000000"/>
@@ -3095,39 +3164,7 @@
                 <w:spacing w:val="-2"/>
                 <w:sz w:val="24"/>
               </w:rPr>
-              <w:t>20</w:t>
-            </w:r>
-            <w:r>
-              <w:rPr>
-                <w:color w:val="161616"/>
-                <w:spacing w:val="-2"/>
-                <w:sz w:val="24"/>
-              </w:rPr>
-              <w:t>/0</w:t>
-            </w:r>
-            <w:r>
-              <w:rPr>
-                <w:color w:val="161616"/>
-                <w:spacing w:val="-2"/>
-                <w:sz w:val="24"/>
-              </w:rPr>
-              <w:t>9</w:t>
-            </w:r>
-            <w:r>
-              <w:rPr>
-                <w:color w:val="161616"/>
-                <w:spacing w:val="-2"/>
-                <w:sz w:val="24"/>
-              </w:rPr>
-              <w:t>/20</w:t>
-            </w:r>
-            <w:r>
-              <w:rPr>
-                <w:color w:val="161616"/>
-                <w:spacing w:val="-2"/>
-                <w:sz w:val="24"/>
-              </w:rPr>
-              <w:t>25</w:t>
+              <w:t>20/09/2025</w:t>
             </w:r>
           </w:p>
         </w:tc>
@@ -3186,8 +3223,8 @@
         <w:tblLook w:val="01e0" w:noHBand="0" w:noVBand="0" w:firstColumn="1" w:lastRow="1" w:lastColumn="1" w:firstRow="1"/>
       </w:tblPr>
       <w:tblGrid>
-        <w:gridCol w:w="2075"/>
-        <w:gridCol w:w="2449"/>
+        <w:gridCol w:w="2074"/>
+        <w:gridCol w:w="2450"/>
         <w:gridCol w:w="1315"/>
         <w:gridCol w:w="4416"/>
       </w:tblGrid>
@@ -3197,7 +3234,7 @@
         </w:trPr>
         <w:tc>
           <w:tcPr>
-            <w:tcW w:w="2075" w:type="dxa"/>
+            <w:tcW w:w="2074" w:type="dxa"/>
             <w:tcBorders>
               <w:top w:val="single" w:sz="4" w:space="0" w:color="000000"/>
               <w:start w:val="single" w:sz="4" w:space="0" w:color="000000"/>
@@ -3248,7 +3285,7 @@
                 <w:szCs w:val="24"/>
                 <w:u w:val="none"/>
               </w:rPr>
-              <w:t xml:space="preserve"> </w:t>
+              <w:t xml:space="preserve"> m</w:t>
             </w:r>
             <w:r>
               <w:rPr>
@@ -3262,13 +3299,34 @@
                 <w:outline w:val="false"/>
                 <w:shadow w:val="false"/>
                 <w:color w:val="161616"/>
-                <w:spacing w:val="-2"/>
+                <w:spacing w:val="-4"/>
                 <w:sz w:val="24"/>
                 <w:szCs w:val="24"/>
                 <w:u w:val="none"/>
               </w:rPr>
-              <w:t>m</w:t>
-            </w:r>
+              <w:t>odule Bus Schedule &amp; Tracking</w:t>
+            </w:r>
+          </w:p>
+        </w:tc>
+        <w:tc>
+          <w:tcPr>
+            <w:tcW w:w="2450" w:type="dxa"/>
+            <w:tcBorders>
+              <w:top w:val="single" w:sz="4" w:space="0" w:color="000000"/>
+              <w:start w:val="single" w:sz="4" w:space="0" w:color="000000"/>
+              <w:bottom w:val="single" w:sz="4" w:space="0" w:color="000000"/>
+            </w:tcBorders>
+          </w:tcPr>
+          <w:p>
+            <w:pPr>
+              <w:pStyle w:val="TableParagraph"/>
+              <w:spacing w:lineRule="exact" w:line="268"/>
+              <w:ind w:start="108"/>
+              <w:jc w:val="start"/>
+              <w:rPr>
+                <w:sz w:val="24"/>
+              </w:rPr>
+            </w:pPr>
             <w:r>
               <w:rPr>
                 <w:rFonts w:ascii="Liberation Serif" w:hAnsi="Liberation Serif"/>
@@ -3285,14 +3343,15 @@
                 <w:sz w:val="24"/>
                 <w:szCs w:val="24"/>
                 <w:u w:val="none"/>
-              </w:rPr>
-              <w:t>odule Bus Schedule &amp; Tracking</w:t>
-            </w:r>
-          </w:p>
-        </w:tc>
-        <w:tc>
-          <w:tcPr>
-            <w:tcW w:w="2449" w:type="dxa"/>
+                <w:lang w:val="vi-VN"/>
+              </w:rPr>
+              <w:t>LY HIEU NGHIA</w:t>
+            </w:r>
+          </w:p>
+        </w:tc>
+        <w:tc>
+          <w:tcPr>
+            <w:tcW w:w="1315" w:type="dxa"/>
             <w:tcBorders>
               <w:top w:val="single" w:sz="4" w:space="0" w:color="000000"/>
               <w:start w:val="single" w:sz="4" w:space="0" w:color="000000"/>
@@ -3303,7 +3362,7 @@
             <w:pPr>
               <w:pStyle w:val="TableParagraph"/>
               <w:spacing w:lineRule="exact" w:line="268"/>
-              <w:ind w:start="108"/>
+              <w:ind w:start="5"/>
               <w:jc w:val="start"/>
               <w:rPr>
                 <w:sz w:val="24"/>
@@ -3321,35 +3380,13 @@
                 <w:outline w:val="false"/>
                 <w:shadow w:val="false"/>
                 <w:color w:val="161616"/>
-                <w:spacing w:val="-4"/>
+                <w:spacing w:val="-2"/>
                 <w:sz w:val="24"/>
                 <w:szCs w:val="24"/>
                 <w:u w:val="none"/>
-                <w:lang w:val="vi-VN"/>
-              </w:rPr>
-              <w:t>LY HIEU NGHIA</w:t>
-            </w:r>
-          </w:p>
-        </w:tc>
-        <w:tc>
-          <w:tcPr>
-            <w:tcW w:w="1315" w:type="dxa"/>
-            <w:tcBorders>
-              <w:top w:val="single" w:sz="4" w:space="0" w:color="000000"/>
-              <w:start w:val="single" w:sz="4" w:space="0" w:color="000000"/>
-              <w:bottom w:val="single" w:sz="4" w:space="0" w:color="000000"/>
-            </w:tcBorders>
-          </w:tcPr>
-          <w:p>
-            <w:pPr>
-              <w:pStyle w:val="TableParagraph"/>
-              <w:spacing w:lineRule="exact" w:line="268"/>
-              <w:ind w:start="5"/>
-              <w:jc w:val="start"/>
-              <w:rPr>
-                <w:sz w:val="24"/>
-              </w:rPr>
-            </w:pPr>
+              </w:rPr>
+              <w:t>2</w:t>
+            </w:r>
             <w:r>
               <w:rPr>
                 <w:rFonts w:ascii="Liberation Serif" w:hAnsi="Liberation Serif"/>
@@ -3367,7 +3404,7 @@
                 <w:szCs w:val="24"/>
                 <w:u w:val="none"/>
               </w:rPr>
-              <w:t>21</w:t>
+              <w:t>3</w:t>
             </w:r>
             <w:r>
               <w:rPr>
@@ -3386,8 +3423,58 @@
                 <w:szCs w:val="24"/>
                 <w:u w:val="none"/>
               </w:rPr>
-              <w:t>/0</w:t>
-            </w:r>
+              <w:t>/09/2025</w:t>
+            </w:r>
+          </w:p>
+        </w:tc>
+        <w:tc>
+          <w:tcPr>
+            <w:tcW w:w="4416" w:type="dxa"/>
+            <w:tcBorders>
+              <w:top w:val="single" w:sz="4" w:space="0" w:color="000000"/>
+              <w:start w:val="single" w:sz="4" w:space="0" w:color="000000"/>
+              <w:bottom w:val="single" w:sz="4" w:space="0" w:color="000000"/>
+              <w:end w:val="single" w:sz="4" w:space="0" w:color="000000"/>
+            </w:tcBorders>
+          </w:tcPr>
+          <w:p>
+            <w:pPr>
+              <w:pStyle w:val="TableParagraph"/>
+              <w:ind w:start="0"/>
+              <w:jc w:val="start"/>
+              <w:rPr>
+                <w:sz w:val="24"/>
+              </w:rPr>
+            </w:pPr>
+            <w:r>
+              <w:rPr>
+                <w:sz w:val="24"/>
+              </w:rPr>
+            </w:r>
+          </w:p>
+        </w:tc>
+      </w:tr>
+      <w:tr>
+        <w:trPr>
+          <w:trHeight w:val="551" w:hRule="atLeast"/>
+        </w:trPr>
+        <w:tc>
+          <w:tcPr>
+            <w:tcW w:w="2074" w:type="dxa"/>
+            <w:tcBorders>
+              <w:start w:val="single" w:sz="4" w:space="0" w:color="000000"/>
+              <w:bottom w:val="single" w:sz="4" w:space="0" w:color="000000"/>
+            </w:tcBorders>
+          </w:tcPr>
+          <w:p>
+            <w:pPr>
+              <w:pStyle w:val="TableParagraph"/>
+              <w:spacing w:lineRule="exact" w:line="268"/>
+              <w:jc w:val="start"/>
+              <w:rPr>
+                <w:sz w:val="24"/>
+              </w:rPr>
+            </w:pPr>
             <w:r>
               <w:rPr>
                 <w:rFonts w:ascii="Liberation Serif" w:hAnsi="Liberation Serif"/>
@@ -3405,67 +3492,8 @@
                 <w:szCs w:val="24"/>
                 <w:u w:val="none"/>
               </w:rPr>
-              <w:t>9</w:t>
-            </w:r>
-            <w:r>
-              <w:rPr>
-                <w:rFonts w:ascii="Liberation Serif" w:hAnsi="Liberation Serif"/>
-                <w:b w:val="false"/>
-                <w:bCs w:val="false"/>
-                <w:i w:val="false"/>
-                <w:iCs w:val="false"/>
-                <w:strike w:val="false"/>
-                <w:dstrike w:val="false"/>
-                <w:outline w:val="false"/>
-                <w:shadow w:val="false"/>
-                <w:color w:val="161616"/>
-                <w:spacing w:val="-2"/>
-                <w:sz w:val="24"/>
-                <w:szCs w:val="24"/>
-                <w:u w:val="none"/>
-              </w:rPr>
-              <w:t>/20</w:t>
-            </w:r>
-            <w:r>
-              <w:rPr>
-                <w:rFonts w:ascii="Liberation Serif" w:hAnsi="Liberation Serif"/>
-                <w:b w:val="false"/>
-                <w:bCs w:val="false"/>
-                <w:i w:val="false"/>
-                <w:iCs w:val="false"/>
-                <w:strike w:val="false"/>
-                <w:dstrike w:val="false"/>
-                <w:outline w:val="false"/>
-                <w:shadow w:val="false"/>
-                <w:color w:val="161616"/>
-                <w:spacing w:val="-2"/>
-                <w:sz w:val="24"/>
-                <w:szCs w:val="24"/>
-                <w:u w:val="none"/>
-              </w:rPr>
-              <w:t>25</w:t>
-            </w:r>
-          </w:p>
-        </w:tc>
-        <w:tc>
-          <w:tcPr>
-            <w:tcW w:w="4416" w:type="dxa"/>
-            <w:tcBorders>
-              <w:top w:val="single" w:sz="4" w:space="0" w:color="000000"/>
-              <w:start w:val="single" w:sz="4" w:space="0" w:color="000000"/>
-              <w:bottom w:val="single" w:sz="4" w:space="0" w:color="000000"/>
-              <w:end w:val="single" w:sz="4" w:space="0" w:color="000000"/>
-            </w:tcBorders>
-          </w:tcPr>
-          <w:p>
-            <w:pPr>
-              <w:pStyle w:val="TableParagraph"/>
-              <w:ind w:start="0"/>
-              <w:jc w:val="start"/>
-              <w:rPr>
-                <w:sz w:val="24"/>
-              </w:rPr>
-            </w:pPr>
+              <w:t xml:space="preserve">Activity Diagram </w:t>
+            </w:r>
             <w:r>
               <w:rPr>
                 <w:rFonts w:ascii="Liberation Serif" w:hAnsi="Liberation Serif"/>
@@ -3482,17 +3510,13 @@
                 <w:szCs w:val="24"/>
                 <w:u w:val="none"/>
               </w:rPr>
-            </w:r>
-          </w:p>
-        </w:tc>
-      </w:tr>
-      <w:tr>
-        <w:trPr>
-          <w:trHeight w:val="551" w:hRule="atLeast"/>
-        </w:trPr>
-        <w:tc>
-          <w:tcPr>
-            <w:tcW w:w="2075" w:type="dxa"/>
+              <w:t>pick-up and drop-off process for students.</w:t>
+            </w:r>
+          </w:p>
+        </w:tc>
+        <w:tc>
+          <w:tcPr>
+            <w:tcW w:w="2450" w:type="dxa"/>
             <w:tcBorders>
               <w:start w:val="single" w:sz="4" w:space="0" w:color="000000"/>
               <w:bottom w:val="single" w:sz="4" w:space="0" w:color="000000"/>
@@ -3502,6 +3526,7 @@
             <w:pPr>
               <w:pStyle w:val="TableParagraph"/>
               <w:spacing w:lineRule="exact" w:line="268"/>
+              <w:ind w:start="108"/>
               <w:jc w:val="start"/>
               <w:rPr>
                 <w:sz w:val="24"/>
@@ -3519,13 +3544,34 @@
                 <w:outline w:val="false"/>
                 <w:shadow w:val="false"/>
                 <w:color w:val="161616"/>
-                <w:spacing w:val="-2"/>
+                <w:spacing w:val="-4"/>
                 <w:sz w:val="24"/>
                 <w:szCs w:val="24"/>
                 <w:u w:val="none"/>
-              </w:rPr>
-              <w:t xml:space="preserve">Activity Diagram </w:t>
-            </w:r>
+                <w:lang w:val="vi-VN"/>
+              </w:rPr>
+              <w:t>KIEU HOAI NAM</w:t>
+            </w:r>
+          </w:p>
+        </w:tc>
+        <w:tc>
+          <w:tcPr>
+            <w:tcW w:w="1315" w:type="dxa"/>
+            <w:tcBorders>
+              <w:start w:val="single" w:sz="4" w:space="0" w:color="000000"/>
+              <w:bottom w:val="single" w:sz="4" w:space="0" w:color="000000"/>
+            </w:tcBorders>
+          </w:tcPr>
+          <w:p>
+            <w:pPr>
+              <w:pStyle w:val="TableParagraph"/>
+              <w:spacing w:lineRule="exact" w:line="268"/>
+              <w:ind w:start="5"/>
+              <w:jc w:val="start"/>
+              <w:rPr>
+                <w:sz w:val="24"/>
+              </w:rPr>
+            </w:pPr>
             <w:r>
               <w:rPr>
                 <w:rFonts w:ascii="Liberation Serif" w:hAnsi="Liberation Serif"/>
@@ -3537,33 +3583,14 @@
                 <w:dstrike w:val="false"/>
                 <w:outline w:val="false"/>
                 <w:shadow w:val="false"/>
-                <w:color w:val="000000"/>
+                <w:color w:val="161616"/>
+                <w:spacing w:val="-2"/>
                 <w:sz w:val="24"/>
                 <w:szCs w:val="24"/>
                 <w:u w:val="none"/>
               </w:rPr>
-              <w:t>pick-up and drop-off process for students.</w:t>
-            </w:r>
-          </w:p>
-        </w:tc>
-        <w:tc>
-          <w:tcPr>
-            <w:tcW w:w="2449" w:type="dxa"/>
-            <w:tcBorders>
-              <w:start w:val="single" w:sz="4" w:space="0" w:color="000000"/>
-              <w:bottom w:val="single" w:sz="4" w:space="0" w:color="000000"/>
-            </w:tcBorders>
-          </w:tcPr>
-          <w:p>
-            <w:pPr>
-              <w:pStyle w:val="TableParagraph"/>
-              <w:spacing w:lineRule="exact" w:line="268"/>
-              <w:ind w:start="108"/>
-              <w:jc w:val="start"/>
-              <w:rPr>
-                <w:sz w:val="24"/>
-              </w:rPr>
-            </w:pPr>
+              <w:t>2</w:t>
+            </w:r>
             <w:r>
               <w:rPr>
                 <w:rFonts w:ascii="Liberation Serif" w:hAnsi="Liberation Serif"/>
@@ -3576,34 +3603,13 @@
                 <w:outline w:val="false"/>
                 <w:shadow w:val="false"/>
                 <w:color w:val="161616"/>
-                <w:spacing w:val="-4"/>
+                <w:spacing w:val="-2"/>
                 <w:sz w:val="24"/>
                 <w:szCs w:val="24"/>
                 <w:u w:val="none"/>
-                <w:lang w:val="vi-VN"/>
-              </w:rPr>
-              <w:t>KIEU HOAI NAM</w:t>
-            </w:r>
-          </w:p>
-        </w:tc>
-        <w:tc>
-          <w:tcPr>
-            <w:tcW w:w="1315" w:type="dxa"/>
-            <w:tcBorders>
-              <w:start w:val="single" w:sz="4" w:space="0" w:color="000000"/>
-              <w:bottom w:val="single" w:sz="4" w:space="0" w:color="000000"/>
-            </w:tcBorders>
-          </w:tcPr>
-          <w:p>
-            <w:pPr>
-              <w:pStyle w:val="TableParagraph"/>
-              <w:spacing w:lineRule="exact" w:line="268"/>
-              <w:ind w:start="5"/>
-              <w:jc w:val="start"/>
-              <w:rPr>
-                <w:sz w:val="24"/>
-              </w:rPr>
-            </w:pPr>
+              </w:rPr>
+              <w:t>3</w:t>
+            </w:r>
             <w:r>
               <w:rPr>
                 <w:rFonts w:ascii="Liberation Serif" w:hAnsi="Liberation Serif"/>
@@ -3621,83 +3627,7 @@
                 <w:szCs w:val="24"/>
                 <w:u w:val="none"/>
               </w:rPr>
-              <w:t>21</w:t>
-            </w:r>
-            <w:r>
-              <w:rPr>
-                <w:rFonts w:ascii="Liberation Serif" w:hAnsi="Liberation Serif"/>
-                <w:b w:val="false"/>
-                <w:bCs w:val="false"/>
-                <w:i w:val="false"/>
-                <w:iCs w:val="false"/>
-                <w:strike w:val="false"/>
-                <w:dstrike w:val="false"/>
-                <w:outline w:val="false"/>
-                <w:shadow w:val="false"/>
-                <w:color w:val="161616"/>
-                <w:spacing w:val="-2"/>
-                <w:sz w:val="24"/>
-                <w:szCs w:val="24"/>
-                <w:u w:val="none"/>
-              </w:rPr>
-              <w:t>/0</w:t>
-            </w:r>
-            <w:r>
-              <w:rPr>
-                <w:rFonts w:ascii="Liberation Serif" w:hAnsi="Liberation Serif"/>
-                <w:b w:val="false"/>
-                <w:bCs w:val="false"/>
-                <w:i w:val="false"/>
-                <w:iCs w:val="false"/>
-                <w:strike w:val="false"/>
-                <w:dstrike w:val="false"/>
-                <w:outline w:val="false"/>
-                <w:shadow w:val="false"/>
-                <w:color w:val="161616"/>
-                <w:spacing w:val="-2"/>
-                <w:sz w:val="24"/>
-                <w:szCs w:val="24"/>
-                <w:u w:val="none"/>
-              </w:rPr>
-              <w:t>9</w:t>
-            </w:r>
-            <w:r>
-              <w:rPr>
-                <w:rFonts w:ascii="Liberation Serif" w:hAnsi="Liberation Serif"/>
-                <w:b w:val="false"/>
-                <w:bCs w:val="false"/>
-                <w:i w:val="false"/>
-                <w:iCs w:val="false"/>
-                <w:strike w:val="false"/>
-                <w:dstrike w:val="false"/>
-                <w:outline w:val="false"/>
-                <w:shadow w:val="false"/>
-                <w:color w:val="161616"/>
-                <w:spacing w:val="-2"/>
-                <w:sz w:val="24"/>
-                <w:szCs w:val="24"/>
-                <w:u w:val="none"/>
-              </w:rPr>
-              <w:t>/20</w:t>
-            </w:r>
-            <w:r>
-              <w:rPr>
-                <w:rFonts w:ascii="Liberation Serif" w:hAnsi="Liberation Serif"/>
-                <w:b w:val="false"/>
-                <w:bCs w:val="false"/>
-                <w:i w:val="false"/>
-                <w:iCs w:val="false"/>
-                <w:strike w:val="false"/>
-                <w:dstrike w:val="false"/>
-                <w:outline w:val="false"/>
-                <w:shadow w:val="false"/>
-                <w:color w:val="161616"/>
-                <w:spacing w:val="-2"/>
-                <w:sz w:val="24"/>
-                <w:szCs w:val="24"/>
-                <w:u w:val="none"/>
-              </w:rPr>
-              <w:t>25</w:t>
+              <w:t>/09/2025</w:t>
             </w:r>
           </w:p>
         </w:tc>
@@ -3721,19 +3651,7 @@
             </w:pPr>
             <w:r>
               <w:rPr>
-                <w:rFonts w:ascii="Liberation Serif" w:hAnsi="Liberation Serif"/>
-                <w:b w:val="false"/>
-                <w:bCs w:val="false"/>
-                <w:i w:val="false"/>
-                <w:iCs w:val="false"/>
-                <w:strike w:val="false"/>
-                <w:dstrike w:val="false"/>
-                <w:outline w:val="false"/>
-                <w:shadow w:val="false"/>
-                <w:color w:val="000000"/>
-                <w:sz w:val="24"/>
-                <w:szCs w:val="24"/>
-                <w:u w:val="none"/>
+                <w:sz w:val="24"/>
               </w:rPr>
             </w:r>
           </w:p>
@@ -3745,7 +3663,7 @@
         </w:trPr>
         <w:tc>
           <w:tcPr>
-            <w:tcW w:w="2075" w:type="dxa"/>
+            <w:tcW w:w="2074" w:type="dxa"/>
             <w:tcBorders>
               <w:start w:val="single" w:sz="4" w:space="0" w:color="000000"/>
               <w:bottom w:val="single" w:sz="4" w:space="0" w:color="000000"/>
@@ -3810,7 +3728,7 @@
                 <w:szCs w:val="24"/>
                 <w:u w:val="none"/>
               </w:rPr>
-              <w:t xml:space="preserve">Design a real-time </w:t>
+              <w:t>Design a real-time</w:t>
             </w:r>
           </w:p>
           <w:p>
@@ -3920,7 +3838,7 @@
         </w:tc>
         <w:tc>
           <w:tcPr>
-            <w:tcW w:w="2449" w:type="dxa"/>
+            <w:tcW w:w="2450" w:type="dxa"/>
             <w:tcBorders>
               <w:start w:val="single" w:sz="4" w:space="0" w:color="000000"/>
               <w:bottom w:val="single" w:sz="4" w:space="0" w:color="000000"/>
@@ -3993,83 +3911,7 @@
                 <w:szCs w:val="24"/>
                 <w:u w:val="none"/>
               </w:rPr>
-              <w:t>22</w:t>
-            </w:r>
-            <w:r>
-              <w:rPr>
-                <w:rFonts w:ascii="Liberation Serif" w:hAnsi="Liberation Serif"/>
-                <w:b w:val="false"/>
-                <w:bCs w:val="false"/>
-                <w:i w:val="false"/>
-                <w:iCs w:val="false"/>
-                <w:strike w:val="false"/>
-                <w:dstrike w:val="false"/>
-                <w:outline w:val="false"/>
-                <w:shadow w:val="false"/>
-                <w:color w:val="161616"/>
-                <w:spacing w:val="-2"/>
-                <w:sz w:val="24"/>
-                <w:szCs w:val="24"/>
-                <w:u w:val="none"/>
-              </w:rPr>
-              <w:t>/0</w:t>
-            </w:r>
-            <w:r>
-              <w:rPr>
-                <w:rFonts w:ascii="Liberation Serif" w:hAnsi="Liberation Serif"/>
-                <w:b w:val="false"/>
-                <w:bCs w:val="false"/>
-                <w:i w:val="false"/>
-                <w:iCs w:val="false"/>
-                <w:strike w:val="false"/>
-                <w:dstrike w:val="false"/>
-                <w:outline w:val="false"/>
-                <w:shadow w:val="false"/>
-                <w:color w:val="161616"/>
-                <w:spacing w:val="-2"/>
-                <w:sz w:val="24"/>
-                <w:szCs w:val="24"/>
-                <w:u w:val="none"/>
-              </w:rPr>
-              <w:t>9</w:t>
-            </w:r>
-            <w:r>
-              <w:rPr>
-                <w:rFonts w:ascii="Liberation Serif" w:hAnsi="Liberation Serif"/>
-                <w:b w:val="false"/>
-                <w:bCs w:val="false"/>
-                <w:i w:val="false"/>
-                <w:iCs w:val="false"/>
-                <w:strike w:val="false"/>
-                <w:dstrike w:val="false"/>
-                <w:outline w:val="false"/>
-                <w:shadow w:val="false"/>
-                <w:color w:val="161616"/>
-                <w:spacing w:val="-2"/>
-                <w:sz w:val="24"/>
-                <w:szCs w:val="24"/>
-                <w:u w:val="none"/>
-              </w:rPr>
-              <w:t>/20</w:t>
-            </w:r>
-            <w:r>
-              <w:rPr>
-                <w:rFonts w:ascii="Liberation Serif" w:hAnsi="Liberation Serif"/>
-                <w:b w:val="false"/>
-                <w:bCs w:val="false"/>
-                <w:i w:val="false"/>
-                <w:iCs w:val="false"/>
-                <w:strike w:val="false"/>
-                <w:dstrike w:val="false"/>
-                <w:outline w:val="false"/>
-                <w:shadow w:val="false"/>
-                <w:color w:val="161616"/>
-                <w:spacing w:val="-2"/>
-                <w:sz w:val="24"/>
-                <w:szCs w:val="24"/>
-                <w:u w:val="none"/>
-              </w:rPr>
-              <w:t>25</w:t>
+              <w:t>22/09/2025</w:t>
             </w:r>
           </w:p>
         </w:tc>
@@ -4086,6 +3928,35 @@
             <w:pPr>
               <w:pStyle w:val="TableParagraph"/>
               <w:ind w:start="0"/>
+              <w:jc w:val="start"/>
+              <w:rPr>
+                <w:sz w:val="24"/>
+              </w:rPr>
+            </w:pPr>
+            <w:r>
+              <w:rPr>
+                <w:sz w:val="24"/>
+              </w:rPr>
+            </w:r>
+          </w:p>
+        </w:tc>
+      </w:tr>
+      <w:tr>
+        <w:trPr>
+          <w:trHeight w:val="554" w:hRule="atLeast"/>
+        </w:trPr>
+        <w:tc>
+          <w:tcPr>
+            <w:tcW w:w="2074" w:type="dxa"/>
+            <w:tcBorders>
+              <w:start w:val="single" w:sz="4" w:space="0" w:color="000000"/>
+              <w:bottom w:val="single" w:sz="4" w:space="0" w:color="000000"/>
+            </w:tcBorders>
+          </w:tcPr>
+          <w:p>
+            <w:pPr>
+              <w:pStyle w:val="BodyText"/>
+              <w:spacing w:lineRule="exact" w:line="268" w:before="70" w:after="0"/>
               <w:jc w:val="start"/>
               <w:rPr>
                 <w:sz w:val="24"/>
@@ -4103,35 +3974,13 @@
                 <w:outline w:val="false"/>
                 <w:shadow w:val="false"/>
                 <w:color w:val="000000"/>
+                <w:spacing w:val="-2"/>
                 <w:sz w:val="24"/>
                 <w:szCs w:val="24"/>
                 <w:u w:val="none"/>
               </w:rPr>
-            </w:r>
-          </w:p>
-        </w:tc>
-      </w:tr>
-      <w:tr>
-        <w:trPr>
-          <w:trHeight w:val="554" w:hRule="atLeast"/>
-        </w:trPr>
-        <w:tc>
-          <w:tcPr>
-            <w:tcW w:w="2075" w:type="dxa"/>
-            <w:tcBorders>
-              <w:start w:val="single" w:sz="4" w:space="0" w:color="000000"/>
-              <w:bottom w:val="single" w:sz="4" w:space="0" w:color="000000"/>
-            </w:tcBorders>
-          </w:tcPr>
-          <w:p>
-            <w:pPr>
-              <w:pStyle w:val="BodyText"/>
-              <w:spacing w:lineRule="exact" w:line="268" w:before="70" w:after="0"/>
-              <w:jc w:val="start"/>
-              <w:rPr>
-                <w:sz w:val="24"/>
-              </w:rPr>
-            </w:pPr>
+              <w:t xml:space="preserve"> </w:t>
+            </w:r>
             <w:r>
               <w:rPr>
                 <w:rFonts w:ascii="Liberation Serif" w:hAnsi="Liberation Serif"/>
@@ -4149,8 +3998,18 @@
                 <w:szCs w:val="24"/>
                 <w:u w:val="none"/>
               </w:rPr>
-              <w:t xml:space="preserve"> </w:t>
-            </w:r>
+              <w:t>Class Diagram for</w:t>
+            </w:r>
+          </w:p>
+          <w:p>
+            <w:pPr>
+              <w:pStyle w:val="BodyText"/>
+              <w:spacing w:lineRule="exact" w:line="268"/>
+              <w:jc w:val="start"/>
+              <w:rPr>
+                <w:sz w:val="24"/>
+              </w:rPr>
+            </w:pPr>
             <w:r>
               <w:rPr>
                 <w:rFonts w:ascii="Liberation Serif" w:hAnsi="Liberation Serif"/>
@@ -4168,18 +4027,8 @@
                 <w:szCs w:val="24"/>
                 <w:u w:val="none"/>
               </w:rPr>
-              <w:t xml:space="preserve">Class Diagram for </w:t>
-            </w:r>
-          </w:p>
-          <w:p>
-            <w:pPr>
-              <w:pStyle w:val="BodyText"/>
-              <w:spacing w:lineRule="exact" w:line="268"/>
-              <w:jc w:val="start"/>
-              <w:rPr>
-                <w:sz w:val="24"/>
-              </w:rPr>
-            </w:pPr>
+              <w:t xml:space="preserve"> </w:t>
+            </w:r>
             <w:r>
               <w:rPr>
                 <w:rFonts w:ascii="Liberation Serif" w:hAnsi="Liberation Serif"/>
@@ -4197,8 +4046,28 @@
                 <w:szCs w:val="24"/>
                 <w:u w:val="none"/>
               </w:rPr>
-              <w:t xml:space="preserve"> </w:t>
-            </w:r>
+              <w:t>main modules</w:t>
+            </w:r>
+          </w:p>
+        </w:tc>
+        <w:tc>
+          <w:tcPr>
+            <w:tcW w:w="2450" w:type="dxa"/>
+            <w:tcBorders>
+              <w:start w:val="single" w:sz="4" w:space="0" w:color="000000"/>
+              <w:bottom w:val="single" w:sz="4" w:space="0" w:color="000000"/>
+            </w:tcBorders>
+          </w:tcPr>
+          <w:p>
+            <w:pPr>
+              <w:pStyle w:val="TableParagraph"/>
+              <w:spacing w:lineRule="exact" w:line="268"/>
+              <w:ind w:start="108"/>
+              <w:jc w:val="start"/>
+              <w:rPr>
+                <w:sz w:val="24"/>
+              </w:rPr>
+            </w:pPr>
             <w:r>
               <w:rPr>
                 <w:rFonts w:ascii="Liberation Serif" w:hAnsi="Liberation Serif"/>
@@ -4211,18 +4080,17 @@
                 <w:outline w:val="false"/>
                 <w:shadow w:val="false"/>
                 <w:color w:val="000000"/>
-                <w:spacing w:val="-2"/>
                 <w:sz w:val="24"/>
                 <w:szCs w:val="24"/>
                 <w:u w:val="none"/>
               </w:rPr>
-              <w:t>main modules</w:t>
-            </w:r>
-          </w:p>
-        </w:tc>
-        <w:tc>
-          <w:tcPr>
-            <w:tcW w:w="2449" w:type="dxa"/>
+              <w:t>KIEU TAN TAI</w:t>
+            </w:r>
+          </w:p>
+        </w:tc>
+        <w:tc>
+          <w:tcPr>
+            <w:tcW w:w="1315" w:type="dxa"/>
             <w:tcBorders>
               <w:start w:val="single" w:sz="4" w:space="0" w:color="000000"/>
               <w:bottom w:val="single" w:sz="4" w:space="0" w:color="000000"/>
@@ -4232,7 +4100,7 @@
             <w:pPr>
               <w:pStyle w:val="TableParagraph"/>
               <w:spacing w:lineRule="exact" w:line="268"/>
-              <w:ind w:start="108"/>
+              <w:ind w:start="5"/>
               <w:jc w:val="start"/>
               <w:rPr>
                 <w:sz w:val="24"/>
@@ -4254,44 +4122,6 @@
                 <w:szCs w:val="24"/>
                 <w:u w:val="none"/>
               </w:rPr>
-              <w:t>KIEU TAN TAI</w:t>
-            </w:r>
-          </w:p>
-        </w:tc>
-        <w:tc>
-          <w:tcPr>
-            <w:tcW w:w="1315" w:type="dxa"/>
-            <w:tcBorders>
-              <w:start w:val="single" w:sz="4" w:space="0" w:color="000000"/>
-              <w:bottom w:val="single" w:sz="4" w:space="0" w:color="000000"/>
-            </w:tcBorders>
-          </w:tcPr>
-          <w:p>
-            <w:pPr>
-              <w:pStyle w:val="TableParagraph"/>
-              <w:spacing w:lineRule="exact" w:line="268"/>
-              <w:ind w:start="5"/>
-              <w:jc w:val="start"/>
-              <w:rPr>
-                <w:sz w:val="24"/>
-              </w:rPr>
-            </w:pPr>
-            <w:r>
-              <w:rPr>
-                <w:rFonts w:ascii="Liberation Serif" w:hAnsi="Liberation Serif"/>
-                <w:b w:val="false"/>
-                <w:bCs w:val="false"/>
-                <w:i w:val="false"/>
-                <w:iCs w:val="false"/>
-                <w:strike w:val="false"/>
-                <w:dstrike w:val="false"/>
-                <w:outline w:val="false"/>
-                <w:shadow w:val="false"/>
-                <w:color w:val="000000"/>
-                <w:sz w:val="24"/>
-                <w:szCs w:val="24"/>
-                <w:u w:val="none"/>
-              </w:rPr>
               <w:t>23/09/2025</w:t>
             </w:r>
           </w:p>
@@ -4316,19 +4146,7 @@
             </w:pPr>
             <w:r>
               <w:rPr>
-                <w:rFonts w:ascii="Liberation Serif" w:hAnsi="Liberation Serif"/>
-                <w:b w:val="false"/>
-                <w:bCs w:val="false"/>
-                <w:i w:val="false"/>
-                <w:iCs w:val="false"/>
-                <w:strike w:val="false"/>
-                <w:dstrike w:val="false"/>
-                <w:outline w:val="false"/>
-                <w:shadow w:val="false"/>
-                <w:color w:val="000000"/>
-                <w:sz w:val="24"/>
-                <w:szCs w:val="24"/>
-                <w:u w:val="none"/>
+                <w:sz w:val="24"/>
               </w:rPr>
             </w:r>
           </w:p>

</xml_diff>